<commit_message>
make the logo clear and change the effect of hoovering menue
</commit_message>
<xml_diff>
--- a/public/forms/boys quran applicaiton form.docx
+++ b/public/forms/boys quran applicaiton form.docx
@@ -2,6 +2,7 @@
 <file path=word/document.xml><?xml version="1.0" encoding="utf-8"?>
 <w:document xmlns:wpc="http://schemas.microsoft.com/office/word/2010/wordprocessingCanvas" xmlns:cx="http://schemas.microsoft.com/office/drawing/2014/chartex" xmlns:cx1="http://schemas.microsoft.com/office/drawing/2015/9/8/chartex" xmlns:cx2="http://schemas.microsoft.com/office/drawing/2015/10/21/chartex" xmlns:cx3="http://schemas.microsoft.com/office/drawing/2016/5/9/chartex" xmlns:cx4="http://schemas.microsoft.com/office/drawing/2016/5/10/chartex" xmlns:cx5="http://schemas.microsoft.com/office/drawing/2016/5/11/chartex" xmlns:cx6="http://schemas.microsoft.com/office/drawing/2016/5/12/chartex" xmlns:cx7="http://schemas.microsoft.com/office/drawing/2016/5/13/chartex" xmlns:cx8="http://schemas.microsoft.com/office/drawing/2016/5/14/chartex" xmlns:mc="http://schemas.openxmlformats.org/markup-compatibility/2006" xmlns:aink="http://schemas.microsoft.com/office/drawing/2016/ink" xmlns:am3d="http://schemas.microsoft.com/office/drawing/2017/model3d" xmlns:o="urn:schemas-microsoft-com:office:office" xmlns:oel="http://schemas.microsoft.com/office/2019/extlst" xmlns:r="http://schemas.openxmlformats.org/officeDocument/2006/relationships" xmlns:m="http://schemas.openxmlformats.org/officeDocument/2006/math" xmlns:v="urn:schemas-microsoft-com:vml" xmlns:wp14="http://schemas.microsoft.com/office/word/2010/wordprocessingDrawing" xmlns:wp="http://schemas.openxmlformats.org/drawingml/2006/wordprocessingDrawing" xmlns:w10="urn:schemas-microsoft-com:office:word" xmlns:w="http://schemas.openxmlformats.org/wordprocessingml/2006/main" xmlns:w14="http://schemas.microsoft.com/office/word/2010/wordml" xmlns:w15="http://schemas.microsoft.com/office/word/2012/wordml" xmlns:w16cex="http://schemas.microsoft.com/office/word/2018/wordml/cex" xmlns:w16cid="http://schemas.microsoft.com/office/word/2016/wordml/cid" xmlns:w16="http://schemas.microsoft.com/office/word/2018/wordml" xmlns:w16du="http://schemas.microsoft.com/office/word/2023/wordml/word16du" xmlns:w16sdtdh="http://schemas.microsoft.com/office/word/2020/wordml/sdtdatahash" xmlns:w16sdtfl="http://schemas.microsoft.com/office/word/2024/wordml/sdtformatlock" xmlns:w16se="http://schemas.microsoft.com/office/word/2015/wordml/symex" xmlns:wpg="http://schemas.microsoft.com/office/word/2010/wordprocessingGroup" xmlns:wpi="http://schemas.microsoft.com/office/word/2010/wordprocessingInk" xmlns:wne="http://schemas.microsoft.com/office/word/2006/wordml" xmlns:wps="http://schemas.microsoft.com/office/word/2010/wordprocessingShape" mc:Ignorable="w14 w15 w16se w16cid w16 w16cex w16sdtdh w16sdtfl w16du wp14">
   <w:body>
+    <w:bookmarkStart w:id="0" w:name="_Hlk169329583"/>
     <w:p>
       <w:pPr>
         <w:pStyle w:val="Title"/>
@@ -15,7 +16,6 @@
           <w:szCs w:val="36"/>
         </w:rPr>
       </w:pPr>
-      <w:bookmarkStart w:id="0" w:name="_Hlk169329583"/>
       <w:r>
         <w:rPr>
           <w:rFonts w:cs="MCS ALMAALIM"/>
@@ -1263,7 +1263,6 @@
         <w:bidi w:val="0"/>
         <w:spacing w:line="360" w:lineRule="auto"/>
         <w:ind w:left="567" w:right="146"/>
-        <w:jc w:val="lowKashida"/>
         <w:rPr>
           <w:rFonts w:ascii="Calibri Light" w:hAnsi="Calibri Light" w:cs="Calibri Light"/>
           <w:sz w:val="36"/>
@@ -1338,7 +1337,6 @@
         <w:bidi w:val="0"/>
         <w:spacing w:line="360" w:lineRule="auto"/>
         <w:ind w:left="567" w:right="146"/>
-        <w:jc w:val="lowKashida"/>
         <w:rPr>
           <w:rFonts w:ascii="Calibri Light" w:hAnsi="Calibri Light" w:cs="Calibri Light"/>
           <w:sz w:val="36"/>
@@ -1377,7 +1375,6 @@
         <w:bidi w:val="0"/>
         <w:spacing w:line="360" w:lineRule="auto"/>
         <w:ind w:left="567" w:right="146"/>
-        <w:jc w:val="lowKashida"/>
         <w:rPr>
           <w:rFonts w:ascii="Calibri Light" w:hAnsi="Calibri Light" w:cs="Calibri Light"/>
           <w:sz w:val="36"/>
@@ -1390,7 +1387,23 @@
           <w:sz w:val="36"/>
           <w:szCs w:val="36"/>
         </w:rPr>
-        <w:t xml:space="preserve">10. IFL will take extreme caution in facilitating a safe learning environment but is not responsible for any injury that occurs to students during the duration of the program. </w:t>
+        <w:t xml:space="preserve">10. </w:t>
+      </w:r>
+      <w:r>
+        <w:rPr>
+          <w:rFonts w:ascii="Calibri Light" w:hAnsi="Calibri Light" w:cs="Calibri Light"/>
+          <w:sz w:val="36"/>
+          <w:szCs w:val="36"/>
+        </w:rPr>
+        <w:t>IIC</w:t>
+      </w:r>
+      <w:r>
+        <w:rPr>
+          <w:rFonts w:ascii="Calibri Light" w:hAnsi="Calibri Light" w:cs="Calibri Light"/>
+          <w:sz w:val="36"/>
+          <w:szCs w:val="36"/>
+        </w:rPr>
+        <w:t xml:space="preserve"> will take extreme caution in facilitating a safe learning environment but is not responsible for any injury that occurs to students during the duration of the program. </w:t>
       </w:r>
     </w:p>
     <w:p>
@@ -1577,7 +1590,7 @@
         <w:pStyle w:val="Title"/>
         <w:jc w:val="lowKashida"/>
         <w:rPr>
-          <w:rFonts w:ascii="Calibri" w:hAnsi="Calibri" w:cs="Calibri" w:hint="cs"/>
+          <w:rFonts w:ascii="Calibri" w:hAnsi="Calibri" w:cs="Calibri"/>
           <w:sz w:val="16"/>
           <w:szCs w:val="36"/>
           <w:rtl/>

</xml_diff>